<commit_message>
tambah . di STB
</commit_message>
<xml_diff>
--- a/Dokumen/STORYBOARD PTSSLS (1).docx
+++ b/Dokumen/STORYBOARD PTSSLS (1).docx
@@ -1,6 +1,6 @@
 
 <file path=word/document.xml><?xml version="1.0" encoding="utf-8"?>
-<w:document xmlns:wpc="http://schemas.microsoft.com/office/word/2010/wordprocessingCanvas" xmlns:mc="http://schemas.openxmlformats.org/markup-compatibility/2006" xmlns:o="urn:schemas-microsoft-com:office:office" xmlns:r="http://schemas.openxmlformats.org/officeDocument/2006/relationships" xmlns:m="http://schemas.openxmlformats.org/officeDocument/2006/math" xmlns:v="urn:schemas-microsoft-com:vml" xmlns:wp14="http://schemas.microsoft.com/office/word/2010/wordprocessingDrawing" xmlns:wp="http://schemas.openxmlformats.org/drawingml/2006/wordprocessingDrawing" xmlns:w10="urn:schemas-microsoft-com:office:word" xmlns:w="http://schemas.openxmlformats.org/wordprocessingml/2006/main" xmlns:w14="http://schemas.microsoft.com/office/word/2010/wordml" xmlns:w15="http://schemas.microsoft.com/office/word/2012/wordml" xmlns:wpg="http://schemas.microsoft.com/office/word/2010/wordprocessingGroup" xmlns:wpi="http://schemas.microsoft.com/office/word/2010/wordprocessingInk" xmlns:wne="http://schemas.microsoft.com/office/word/2006/wordml" xmlns:wps="http://schemas.microsoft.com/office/word/2010/wordprocessingShape" mc:Ignorable="w14 w15 wp14">
+<w:document xmlns:wpc="http://schemas.microsoft.com/office/word/2010/wordprocessingCanvas" xmlns:cx="http://schemas.microsoft.com/office/drawing/2014/chartex" xmlns:cx1="http://schemas.microsoft.com/office/drawing/2015/9/8/chartex" xmlns:mc="http://schemas.openxmlformats.org/markup-compatibility/2006" xmlns:o="urn:schemas-microsoft-com:office:office" xmlns:r="http://schemas.openxmlformats.org/officeDocument/2006/relationships" xmlns:m="http://schemas.openxmlformats.org/officeDocument/2006/math" xmlns:v="urn:schemas-microsoft-com:vml" xmlns:wp14="http://schemas.microsoft.com/office/word/2010/wordprocessingDrawing" xmlns:wp="http://schemas.openxmlformats.org/drawingml/2006/wordprocessingDrawing" xmlns:w10="urn:schemas-microsoft-com:office:word" xmlns:w="http://schemas.openxmlformats.org/wordprocessingml/2006/main" xmlns:w14="http://schemas.microsoft.com/office/word/2010/wordml" xmlns:w15="http://schemas.microsoft.com/office/word/2012/wordml" xmlns:w16se="http://schemas.microsoft.com/office/word/2015/wordml/symex" xmlns:wpg="http://schemas.microsoft.com/office/word/2010/wordprocessingGroup" xmlns:wpi="http://schemas.microsoft.com/office/word/2010/wordprocessingInk" xmlns:wne="http://schemas.microsoft.com/office/word/2006/wordml" xmlns:wps="http://schemas.microsoft.com/office/word/2010/wordprocessingShape" mc:Ignorable="w14 w15 w16se wp14">
   <w:body>
     <w:p>
       <w:pPr>
@@ -21,6 +21,17 @@
         </w:rPr>
         <w:t>Login as a Sport Officer</w:t>
       </w:r>
+      <w:r>
+        <w:rPr>
+          <w:b/>
+          <w:color w:val="000000" w:themeColor="text1"/>
+          <w:sz w:val="24"/>
+          <w:u w:val="single"/>
+        </w:rPr>
+        <w:t>.</w:t>
+      </w:r>
+      <w:bookmarkStart w:id="0" w:name="_GoBack"/>
+      <w:bookmarkEnd w:id="0"/>
     </w:p>
     <w:p>
       <w:pPr>
@@ -36,7 +47,7 @@
           <w:noProof/>
           <w:color w:val="000000" w:themeColor="text1"/>
           <w:sz w:val="24"/>
-          <w:lang w:eastAsia="en-MY"/>
+          <w:lang w:val="en-US"/>
         </w:rPr>
         <w:drawing>
           <wp:inline distT="0" distB="0" distL="0" distR="0" wp14:anchorId="69CC9ADB" wp14:editId="695DB84B">
@@ -189,7 +200,7 @@
           <w:noProof/>
           <w:color w:val="000000" w:themeColor="text1"/>
           <w:sz w:val="24"/>
-          <w:lang w:eastAsia="en-MY"/>
+          <w:lang w:val="en-US"/>
         </w:rPr>
         <w:drawing>
           <wp:inline distT="0" distB="0" distL="0" distR="0" wp14:anchorId="4B74154C" wp14:editId="3F61EEB5">
@@ -331,7 +342,7 @@
           <w:noProof/>
           <w:color w:val="000000" w:themeColor="text1"/>
           <w:sz w:val="24"/>
-          <w:lang w:eastAsia="en-MY"/>
+          <w:lang w:val="en-US"/>
         </w:rPr>
         <w:lastRenderedPageBreak/>
         <w:drawing>
@@ -487,7 +498,7 @@
           <w:noProof/>
           <w:color w:val="000000" w:themeColor="text1"/>
           <w:sz w:val="24"/>
-          <w:lang w:eastAsia="en-MY"/>
+          <w:lang w:val="en-US"/>
         </w:rPr>
         <w:drawing>
           <wp:inline distT="0" distB="0" distL="0" distR="0" wp14:anchorId="115967DA" wp14:editId="2DF1BEA8">
@@ -711,7 +722,7 @@
           <w:noProof/>
           <w:color w:val="000000" w:themeColor="text1"/>
           <w:sz w:val="24"/>
-          <w:lang w:eastAsia="en-MY"/>
+          <w:lang w:val="en-US"/>
         </w:rPr>
         <w:lastRenderedPageBreak/>
         <w:drawing>
@@ -841,35 +852,7 @@
           <w:color w:val="000000" w:themeColor="text1"/>
           <w:sz w:val="24"/>
         </w:rPr>
-        <w:t xml:space="preserve">This is interface </w:t>
-      </w:r>
-      <w:r>
-        <w:rPr>
-          <w:color w:val="000000" w:themeColor="text1"/>
-          <w:sz w:val="24"/>
-        </w:rPr>
-        <w:t xml:space="preserve">register referee </w:t>
-      </w:r>
-      <w:r>
-        <w:rPr>
-          <w:color w:val="000000" w:themeColor="text1"/>
-          <w:sz w:val="24"/>
-        </w:rPr>
-        <w:t xml:space="preserve">after click button </w:t>
-      </w:r>
-      <w:r>
-        <w:rPr>
-          <w:color w:val="000000" w:themeColor="text1"/>
-          <w:sz w:val="24"/>
-        </w:rPr>
-        <w:t>register referee</w:t>
-      </w:r>
-      <w:r>
-        <w:rPr>
-          <w:color w:val="000000" w:themeColor="text1"/>
-          <w:sz w:val="24"/>
-        </w:rPr>
-        <w:t>.</w:t>
+        <w:t>This is interface register referee after click button register referee.</w:t>
       </w:r>
     </w:p>
     <w:p>
@@ -895,7 +878,7 @@
           <w:noProof/>
           <w:color w:val="000000" w:themeColor="text1"/>
           <w:sz w:val="24"/>
-          <w:lang w:eastAsia="en-MY"/>
+          <w:lang w:val="en-US"/>
         </w:rPr>
         <w:drawing>
           <wp:inline distT="0" distB="0" distL="0" distR="0" wp14:anchorId="05667E28" wp14:editId="48027CF4">
@@ -1011,49 +994,32 @@
           <w:color w:val="000000" w:themeColor="text1"/>
           <w:sz w:val="20"/>
         </w:rPr>
-        <w:t xml:space="preserve"> </w:t>
-      </w:r>
-      <w:proofErr w:type="gramStart"/>
-      <w:r>
-        <w:rPr>
-          <w:color w:val="000000" w:themeColor="text1"/>
-          <w:sz w:val="20"/>
-        </w:rPr>
-        <w:t>This</w:t>
-      </w:r>
-      <w:proofErr w:type="gramEnd"/>
-      <w:r>
-        <w:rPr>
-          <w:color w:val="000000" w:themeColor="text1"/>
-          <w:sz w:val="20"/>
-        </w:rPr>
-        <w:t xml:space="preserve"> is view information.</w:t>
-      </w:r>
-    </w:p>
-    <w:p>
-      <w:pPr>
-        <w:jc w:val="center"/>
-        <w:rPr>
-          <w:color w:val="000000" w:themeColor="text1"/>
-          <w:sz w:val="24"/>
-        </w:rPr>
-      </w:pPr>
-    </w:p>
-    <w:p>
-      <w:pPr>
-        <w:jc w:val="center"/>
-        <w:rPr>
-          <w:color w:val="000000" w:themeColor="text1"/>
-          <w:sz w:val="24"/>
-        </w:rPr>
-      </w:pPr>
-      <w:bookmarkStart w:id="0" w:name="_GoBack"/>
-      <w:r>
-        <w:rPr>
-          <w:noProof/>
-          <w:color w:val="000000" w:themeColor="text1"/>
-          <w:sz w:val="24"/>
-          <w:lang w:eastAsia="en-MY"/>
+        <w:t xml:space="preserve"> This is view information.</w:t>
+      </w:r>
+    </w:p>
+    <w:p>
+      <w:pPr>
+        <w:jc w:val="center"/>
+        <w:rPr>
+          <w:color w:val="000000" w:themeColor="text1"/>
+          <w:sz w:val="24"/>
+        </w:rPr>
+      </w:pPr>
+    </w:p>
+    <w:p>
+      <w:pPr>
+        <w:jc w:val="center"/>
+        <w:rPr>
+          <w:color w:val="000000" w:themeColor="text1"/>
+          <w:sz w:val="24"/>
+        </w:rPr>
+      </w:pPr>
+      <w:r>
+        <w:rPr>
+          <w:noProof/>
+          <w:color w:val="000000" w:themeColor="text1"/>
+          <w:sz w:val="24"/>
+          <w:lang w:val="en-US"/>
         </w:rPr>
         <w:lastRenderedPageBreak/>
         <w:drawing>
@@ -1099,7 +1065,6 @@
           </wp:inline>
         </w:drawing>
       </w:r>
-      <w:bookmarkEnd w:id="0"/>
     </w:p>
     <w:p>
       <w:pPr>
@@ -1142,7 +1107,7 @@
           <w:noProof/>
           <w:color w:val="000000" w:themeColor="text1"/>
           <w:sz w:val="24"/>
-          <w:lang w:eastAsia="en-MY"/>
+          <w:lang w:val="en-US"/>
         </w:rPr>
         <w:drawing>
           <wp:inline distT="0" distB="0" distL="0" distR="0" wp14:anchorId="074DD107" wp14:editId="4F589CAF">
@@ -1256,23 +1221,7 @@
           <w:color w:val="000000" w:themeColor="text1"/>
           <w:sz w:val="20"/>
         </w:rPr>
-        <w:t xml:space="preserve"> </w:t>
-      </w:r>
-      <w:proofErr w:type="gramStart"/>
-      <w:r>
-        <w:rPr>
-          <w:color w:val="000000" w:themeColor="text1"/>
-          <w:sz w:val="20"/>
-        </w:rPr>
-        <w:t>This</w:t>
-      </w:r>
-      <w:proofErr w:type="gramEnd"/>
-      <w:r>
-        <w:rPr>
-          <w:color w:val="000000" w:themeColor="text1"/>
-          <w:sz w:val="20"/>
-        </w:rPr>
-        <w:t xml:space="preserve"> is register team interface</w:t>
+        <w:t xml:space="preserve"> This is register team interface</w:t>
       </w:r>
     </w:p>
     <w:p>
@@ -1308,14 +1257,7 @@
           <w:color w:val="000000" w:themeColor="text1"/>
           <w:sz w:val="24"/>
         </w:rPr>
-        <w:t xml:space="preserve"> </w:t>
-      </w:r>
-      <w:r>
-        <w:rPr>
-          <w:color w:val="000000" w:themeColor="text1"/>
-          <w:sz w:val="24"/>
-        </w:rPr>
-        <w:t>button</w:t>
+        <w:t xml:space="preserve"> button</w:t>
       </w:r>
       <w:r>
         <w:rPr>
@@ -1343,14 +1285,7 @@
           <w:color w:val="000000" w:themeColor="text1"/>
           <w:sz w:val="24"/>
         </w:rPr>
-        <w:t xml:space="preserve"> </w:t>
-      </w:r>
-      <w:r>
-        <w:rPr>
-          <w:color w:val="000000" w:themeColor="text1"/>
-          <w:sz w:val="24"/>
-        </w:rPr>
-        <w:t>button</w:t>
+        <w:t xml:space="preserve"> button</w:t>
       </w:r>
       <w:r>
         <w:rPr>
@@ -1383,7 +1318,7 @@
           <w:noProof/>
           <w:color w:val="000000" w:themeColor="text1"/>
           <w:sz w:val="24"/>
-          <w:lang w:eastAsia="en-MY"/>
+          <w:lang w:val="en-US"/>
         </w:rPr>
         <w:lastRenderedPageBreak/>
         <w:drawing>
@@ -1498,23 +1433,7 @@
           <w:color w:val="000000" w:themeColor="text1"/>
           <w:sz w:val="20"/>
         </w:rPr>
-        <w:t xml:space="preserve"> </w:t>
-      </w:r>
-      <w:proofErr w:type="gramStart"/>
-      <w:r>
-        <w:rPr>
-          <w:color w:val="000000" w:themeColor="text1"/>
-          <w:sz w:val="20"/>
-        </w:rPr>
-        <w:t>This</w:t>
-      </w:r>
-      <w:proofErr w:type="gramEnd"/>
-      <w:r>
-        <w:rPr>
-          <w:color w:val="000000" w:themeColor="text1"/>
-          <w:sz w:val="20"/>
-        </w:rPr>
-        <w:t xml:space="preserve"> is interface team list</w:t>
+        <w:t xml:space="preserve"> This is interface team list</w:t>
       </w:r>
     </w:p>
     <w:p>
@@ -1555,7 +1474,7 @@
           <w:noProof/>
           <w:color w:val="000000" w:themeColor="text1"/>
           <w:sz w:val="24"/>
-          <w:lang w:eastAsia="en-MY"/>
+          <w:lang w:val="en-US"/>
         </w:rPr>
         <w:drawing>
           <wp:inline distT="0" distB="0" distL="0" distR="0" wp14:anchorId="3237387F" wp14:editId="0B7F2C58">
@@ -1669,23 +1588,7 @@
           <w:color w:val="000000" w:themeColor="text1"/>
           <w:sz w:val="20"/>
         </w:rPr>
-        <w:t xml:space="preserve"> </w:t>
-      </w:r>
-      <w:proofErr w:type="gramStart"/>
-      <w:r>
-        <w:rPr>
-          <w:color w:val="000000" w:themeColor="text1"/>
-          <w:sz w:val="20"/>
-        </w:rPr>
-        <w:t>This</w:t>
-      </w:r>
-      <w:proofErr w:type="gramEnd"/>
-      <w:r>
-        <w:rPr>
-          <w:color w:val="000000" w:themeColor="text1"/>
-          <w:sz w:val="20"/>
-        </w:rPr>
-        <w:t xml:space="preserve"> is dashboard football interface.</w:t>
+        <w:t xml:space="preserve"> This is dashboard football interface.</w:t>
       </w:r>
     </w:p>
     <w:p>
@@ -1764,7 +1667,7 @@
           <w:noProof/>
           <w:color w:val="000000" w:themeColor="text1"/>
           <w:sz w:val="24"/>
-          <w:lang w:eastAsia="en-MY"/>
+          <w:lang w:val="en-US"/>
         </w:rPr>
         <w:drawing>
           <wp:inline distT="0" distB="0" distL="0" distR="0" wp14:anchorId="28D4D508" wp14:editId="07FD5C11">
@@ -1904,7 +1807,7 @@
           <w:noProof/>
           <w:color w:val="000000" w:themeColor="text1"/>
           <w:sz w:val="24"/>
-          <w:lang w:eastAsia="en-MY"/>
+          <w:lang w:val="en-US"/>
         </w:rPr>
         <w:drawing>
           <wp:inline distT="0" distB="0" distL="0" distR="0" wp14:anchorId="1DC1A895" wp14:editId="296D1CA5">
@@ -2058,7 +1961,7 @@
           <w:noProof/>
           <w:color w:val="000000" w:themeColor="text1"/>
           <w:sz w:val="24"/>
-          <w:lang w:eastAsia="en-MY"/>
+          <w:lang w:val="en-US"/>
         </w:rPr>
         <w:lastRenderedPageBreak/>
         <w:drawing>
@@ -2173,23 +2076,7 @@
           <w:color w:val="000000" w:themeColor="text1"/>
           <w:sz w:val="20"/>
         </w:rPr>
-        <w:t xml:space="preserve"> </w:t>
-      </w:r>
-      <w:proofErr w:type="gramStart"/>
-      <w:r>
-        <w:rPr>
-          <w:color w:val="000000" w:themeColor="text1"/>
-          <w:sz w:val="20"/>
-        </w:rPr>
-        <w:t>This</w:t>
-      </w:r>
-      <w:proofErr w:type="gramEnd"/>
-      <w:r>
-        <w:rPr>
-          <w:color w:val="000000" w:themeColor="text1"/>
-          <w:sz w:val="20"/>
-        </w:rPr>
-        <w:t xml:space="preserve"> </w:t>
+        <w:t xml:space="preserve"> This </w:t>
       </w:r>
       <w:r>
         <w:rPr>
@@ -2279,7 +2166,7 @@
           <w:noProof/>
           <w:color w:val="000000" w:themeColor="text1"/>
           <w:sz w:val="24"/>
-          <w:lang w:eastAsia="en-MY"/>
+          <w:lang w:val="en-US"/>
         </w:rPr>
         <w:drawing>
           <wp:inline distT="0" distB="0" distL="0" distR="0" wp14:anchorId="381F24E9" wp14:editId="1DD7CB73">
@@ -2393,30 +2280,14 @@
           <w:color w:val="000000" w:themeColor="text1"/>
           <w:sz w:val="20"/>
         </w:rPr>
-        <w:t xml:space="preserve"> This is choose set </w:t>
-      </w:r>
-      <w:proofErr w:type="gramStart"/>
-      <w:r>
-        <w:rPr>
-          <w:color w:val="000000" w:themeColor="text1"/>
-          <w:sz w:val="20"/>
-        </w:rPr>
-        <w:t xml:space="preserve">1 </w:t>
-      </w:r>
-      <w:r>
-        <w:rPr>
-          <w:color w:val="000000" w:themeColor="text1"/>
-          <w:sz w:val="20"/>
-        </w:rPr>
-        <w:t xml:space="preserve"> interface</w:t>
-      </w:r>
-      <w:proofErr w:type="gramEnd"/>
-      <w:r>
-        <w:rPr>
-          <w:color w:val="000000" w:themeColor="text1"/>
-          <w:sz w:val="20"/>
-        </w:rPr>
-        <w:t>.</w:t>
+        <w:t xml:space="preserve"> This is choose set 1 </w:t>
+      </w:r>
+      <w:r>
+        <w:rPr>
+          <w:color w:val="000000" w:themeColor="text1"/>
+          <w:sz w:val="20"/>
+        </w:rPr>
+        <w:t xml:space="preserve"> interface.</w:t>
       </w:r>
     </w:p>
     <w:p>
@@ -2457,7 +2328,7 @@
           <w:noProof/>
           <w:color w:val="000000" w:themeColor="text1"/>
           <w:sz w:val="24"/>
-          <w:lang w:eastAsia="en-MY"/>
+          <w:lang w:val="en-US"/>
         </w:rPr>
         <w:lastRenderedPageBreak/>
         <w:drawing>
@@ -2574,23 +2445,7 @@
           <w:color w:val="000000" w:themeColor="text1"/>
           <w:sz w:val="20"/>
         </w:rPr>
-        <w:t xml:space="preserve"> </w:t>
-      </w:r>
-      <w:proofErr w:type="gramStart"/>
-      <w:r>
-        <w:rPr>
-          <w:color w:val="000000" w:themeColor="text1"/>
-          <w:sz w:val="20"/>
-        </w:rPr>
-        <w:t>This</w:t>
-      </w:r>
-      <w:proofErr w:type="gramEnd"/>
-      <w:r>
-        <w:rPr>
-          <w:color w:val="000000" w:themeColor="text1"/>
-          <w:sz w:val="20"/>
-        </w:rPr>
-        <w:t xml:space="preserve"> is set 1 interface.</w:t>
+        <w:t xml:space="preserve"> This is set 1 interface.</w:t>
       </w:r>
     </w:p>
     <w:p>
@@ -2614,7 +2469,6 @@
         </w:rPr>
         <w:t>“</w:t>
       </w:r>
-      <w:proofErr w:type="spellStart"/>
       <w:r>
         <w:rPr>
           <w:color w:val="000000" w:themeColor="text1"/>
@@ -2622,7 +2476,6 @@
         </w:rPr>
         <w:t>selesai</w:t>
       </w:r>
-      <w:proofErr w:type="spellEnd"/>
       <w:r>
         <w:rPr>
           <w:color w:val="000000" w:themeColor="text1"/>
@@ -2635,23 +2488,7 @@
           <w:color w:val="000000" w:themeColor="text1"/>
           <w:sz w:val="24"/>
         </w:rPr>
-        <w:t xml:space="preserve"> button and it will directly go to choose set for </w:t>
-      </w:r>
-      <w:proofErr w:type="gramStart"/>
-      <w:r>
-        <w:rPr>
-          <w:color w:val="000000" w:themeColor="text1"/>
-          <w:sz w:val="24"/>
-        </w:rPr>
-        <w:t>game  second</w:t>
-      </w:r>
-      <w:proofErr w:type="gramEnd"/>
-      <w:r>
-        <w:rPr>
-          <w:color w:val="000000" w:themeColor="text1"/>
-          <w:sz w:val="24"/>
-        </w:rPr>
-        <w:t xml:space="preserve"> round.</w:t>
+        <w:t xml:space="preserve"> button and it will directly go to choose set for game  second round.</w:t>
       </w:r>
     </w:p>
     <w:p>
@@ -2677,7 +2514,7 @@
           <w:noProof/>
           <w:color w:val="000000" w:themeColor="text1"/>
           <w:sz w:val="24"/>
-          <w:lang w:eastAsia="en-MY"/>
+          <w:lang w:val="en-US"/>
         </w:rPr>
         <w:drawing>
           <wp:inline distT="0" distB="0" distL="0" distR="0" wp14:anchorId="74F01C02" wp14:editId="3A6F7CC0">
@@ -2791,23 +2628,7 @@
           <w:color w:val="000000" w:themeColor="text1"/>
           <w:sz w:val="20"/>
         </w:rPr>
-        <w:t xml:space="preserve"> </w:t>
-      </w:r>
-      <w:proofErr w:type="gramStart"/>
-      <w:r>
-        <w:rPr>
-          <w:color w:val="000000" w:themeColor="text1"/>
-          <w:sz w:val="20"/>
-        </w:rPr>
-        <w:t>This</w:t>
-      </w:r>
-      <w:proofErr w:type="gramEnd"/>
-      <w:r>
-        <w:rPr>
-          <w:color w:val="000000" w:themeColor="text1"/>
-          <w:sz w:val="20"/>
-        </w:rPr>
-        <w:t xml:space="preserve"> is choose set 2 interface.</w:t>
+        <w:t xml:space="preserve"> This is choose set 2 interface.</w:t>
       </w:r>
     </w:p>
     <w:p>
@@ -2848,7 +2669,7 @@
           <w:noProof/>
           <w:color w:val="000000" w:themeColor="text1"/>
           <w:sz w:val="24"/>
-          <w:lang w:eastAsia="en-MY"/>
+          <w:lang w:val="en-US"/>
         </w:rPr>
         <w:lastRenderedPageBreak/>
         <w:drawing>
@@ -2963,23 +2784,7 @@
           <w:color w:val="000000" w:themeColor="text1"/>
           <w:sz w:val="20"/>
         </w:rPr>
-        <w:t xml:space="preserve"> </w:t>
-      </w:r>
-      <w:proofErr w:type="gramStart"/>
-      <w:r>
-        <w:rPr>
-          <w:color w:val="000000" w:themeColor="text1"/>
-          <w:sz w:val="20"/>
-        </w:rPr>
-        <w:t>This</w:t>
-      </w:r>
-      <w:proofErr w:type="gramEnd"/>
-      <w:r>
-        <w:rPr>
-          <w:color w:val="000000" w:themeColor="text1"/>
-          <w:sz w:val="20"/>
-        </w:rPr>
-        <w:t xml:space="preserve"> is set 2 interface</w:t>
+        <w:t xml:space="preserve"> This is set 2 interface</w:t>
       </w:r>
     </w:p>
     <w:p>
@@ -3003,7 +2808,6 @@
         </w:rPr>
         <w:t>“</w:t>
       </w:r>
-      <w:proofErr w:type="spellStart"/>
       <w:r>
         <w:rPr>
           <w:color w:val="000000" w:themeColor="text1"/>
@@ -3011,7 +2815,6 @@
         </w:rPr>
         <w:t>selesai</w:t>
       </w:r>
-      <w:proofErr w:type="spellEnd"/>
       <w:r>
         <w:rPr>
           <w:color w:val="000000" w:themeColor="text1"/>
@@ -3059,7 +2862,7 @@
           <w:noProof/>
           <w:color w:val="000000" w:themeColor="text1"/>
           <w:sz w:val="24"/>
-          <w:lang w:eastAsia="en-MY"/>
+          <w:lang w:val="en-US"/>
         </w:rPr>
         <w:drawing>
           <wp:inline distT="0" distB="0" distL="0" distR="0" wp14:anchorId="69BF565E" wp14:editId="6C615339">
@@ -3173,23 +2976,7 @@
           <w:color w:val="000000" w:themeColor="text1"/>
           <w:sz w:val="20"/>
         </w:rPr>
-        <w:t xml:space="preserve"> </w:t>
-      </w:r>
-      <w:proofErr w:type="gramStart"/>
-      <w:r>
-        <w:rPr>
-          <w:color w:val="000000" w:themeColor="text1"/>
-          <w:sz w:val="20"/>
-        </w:rPr>
-        <w:t>This</w:t>
-      </w:r>
-      <w:proofErr w:type="gramEnd"/>
-      <w:r>
-        <w:rPr>
-          <w:color w:val="000000" w:themeColor="text1"/>
-          <w:sz w:val="20"/>
-        </w:rPr>
-        <w:t xml:space="preserve"> is choose set interface.</w:t>
+        <w:t xml:space="preserve"> This is choose set interface.</w:t>
       </w:r>
     </w:p>
     <w:p>
@@ -3221,7 +3008,7 @@
           <w:noProof/>
           <w:color w:val="000000" w:themeColor="text1"/>
           <w:sz w:val="24"/>
-          <w:lang w:eastAsia="en-MY"/>
+          <w:lang w:val="en-US"/>
         </w:rPr>
         <w:lastRenderedPageBreak/>
         <w:drawing>
@@ -3336,23 +3123,7 @@
           <w:color w:val="000000" w:themeColor="text1"/>
           <w:sz w:val="20"/>
         </w:rPr>
-        <w:t xml:space="preserve"> </w:t>
-      </w:r>
-      <w:proofErr w:type="gramStart"/>
-      <w:r>
-        <w:rPr>
-          <w:color w:val="000000" w:themeColor="text1"/>
-          <w:sz w:val="20"/>
-        </w:rPr>
-        <w:t>This</w:t>
-      </w:r>
-      <w:proofErr w:type="gramEnd"/>
-      <w:r>
-        <w:rPr>
-          <w:color w:val="000000" w:themeColor="text1"/>
-          <w:sz w:val="20"/>
-        </w:rPr>
-        <w:t xml:space="preserve"> is choose match interface.</w:t>
+        <w:t xml:space="preserve"> This is choose match interface.</w:t>
       </w:r>
     </w:p>
     <w:p>
@@ -3397,7 +3168,7 @@
           <w:noProof/>
           <w:color w:val="000000" w:themeColor="text1"/>
           <w:sz w:val="24"/>
-          <w:lang w:eastAsia="en-MY"/>
+          <w:lang w:val="en-US"/>
         </w:rPr>
         <w:drawing>
           <wp:inline distT="0" distB="0" distL="0" distR="0" wp14:anchorId="0AB25E44" wp14:editId="77D70D66">
@@ -3511,23 +3282,7 @@
           <w:color w:val="000000" w:themeColor="text1"/>
           <w:sz w:val="20"/>
         </w:rPr>
-        <w:t xml:space="preserve"> </w:t>
-      </w:r>
-      <w:proofErr w:type="gramStart"/>
-      <w:r>
-        <w:rPr>
-          <w:color w:val="000000" w:themeColor="text1"/>
-          <w:sz w:val="20"/>
-        </w:rPr>
-        <w:t>This</w:t>
-      </w:r>
-      <w:proofErr w:type="gramEnd"/>
-      <w:r>
-        <w:rPr>
-          <w:color w:val="000000" w:themeColor="text1"/>
-          <w:sz w:val="20"/>
-        </w:rPr>
-        <w:t xml:space="preserve"> </w:t>
+        <w:t xml:space="preserve"> This </w:t>
       </w:r>
       <w:r>
         <w:rPr>
@@ -3551,7 +3306,7 @@
           <w:noProof/>
           <w:color w:val="000000" w:themeColor="text1"/>
           <w:sz w:val="24"/>
-          <w:lang w:eastAsia="en-MY"/>
+          <w:lang w:val="en-US"/>
         </w:rPr>
         <w:drawing>
           <wp:inline distT="0" distB="0" distL="0" distR="0" wp14:anchorId="1029F2D3" wp14:editId="34554A5E">
@@ -3665,23 +3420,7 @@
           <w:color w:val="000000" w:themeColor="text1"/>
           <w:sz w:val="20"/>
         </w:rPr>
-        <w:t xml:space="preserve"> </w:t>
-      </w:r>
-      <w:proofErr w:type="gramStart"/>
-      <w:r>
-        <w:rPr>
-          <w:color w:val="000000" w:themeColor="text1"/>
-          <w:sz w:val="20"/>
-        </w:rPr>
-        <w:t>This</w:t>
-      </w:r>
-      <w:proofErr w:type="gramEnd"/>
-      <w:r>
-        <w:rPr>
-          <w:color w:val="000000" w:themeColor="text1"/>
-          <w:sz w:val="20"/>
-        </w:rPr>
-        <w:t xml:space="preserve"> is About interface.</w:t>
+        <w:t xml:space="preserve"> This is About interface.</w:t>
       </w:r>
     </w:p>
     <w:p>
@@ -3707,7 +3446,7 @@
           <w:noProof/>
           <w:color w:val="000000" w:themeColor="text1"/>
           <w:sz w:val="24"/>
-          <w:lang w:eastAsia="en-MY"/>
+          <w:lang w:val="en-US"/>
         </w:rPr>
         <w:drawing>
           <wp:inline distT="0" distB="0" distL="0" distR="0" wp14:anchorId="4712B717" wp14:editId="3406B703">
@@ -3821,23 +3560,7 @@
           <w:color w:val="000000" w:themeColor="text1"/>
           <w:sz w:val="20"/>
         </w:rPr>
-        <w:t xml:space="preserve"> </w:t>
-      </w:r>
-      <w:proofErr w:type="gramStart"/>
-      <w:r>
-        <w:rPr>
-          <w:color w:val="000000" w:themeColor="text1"/>
-          <w:sz w:val="20"/>
-        </w:rPr>
-        <w:t>This</w:t>
-      </w:r>
-      <w:proofErr w:type="gramEnd"/>
-      <w:r>
-        <w:rPr>
-          <w:color w:val="000000" w:themeColor="text1"/>
-          <w:sz w:val="20"/>
-        </w:rPr>
-        <w:t xml:space="preserve"> is match schedule interface.</w:t>
+        <w:t xml:space="preserve"> This is match schedule interface.</w:t>
       </w:r>
     </w:p>
     <w:p>
@@ -3863,7 +3586,7 @@
           <w:noProof/>
           <w:color w:val="000000" w:themeColor="text1"/>
           <w:sz w:val="24"/>
-          <w:lang w:eastAsia="en-MY"/>
+          <w:lang w:val="en-US"/>
         </w:rPr>
         <w:drawing>
           <wp:inline distT="0" distB="0" distL="0" distR="0" wp14:anchorId="00A7B6C6" wp14:editId="3D1B84C0">
@@ -3977,33 +3700,8 @@
           <w:color w:val="000000" w:themeColor="text1"/>
           <w:sz w:val="20"/>
         </w:rPr>
-        <w:t xml:space="preserve"> This </w:t>
-      </w:r>
-      <w:proofErr w:type="gramStart"/>
-      <w:r>
-        <w:rPr>
-          <w:color w:val="000000" w:themeColor="text1"/>
-          <w:sz w:val="20"/>
-        </w:rPr>
-        <w:t>is  PTSS</w:t>
-      </w:r>
-      <w:proofErr w:type="gramEnd"/>
-      <w:r>
-        <w:rPr>
-          <w:color w:val="000000" w:themeColor="text1"/>
-          <w:sz w:val="20"/>
-        </w:rPr>
-        <w:t xml:space="preserve"> </w:t>
-      </w:r>
-      <w:proofErr w:type="spellStart"/>
-      <w:r>
-        <w:rPr>
-          <w:color w:val="000000" w:themeColor="text1"/>
-          <w:sz w:val="20"/>
-        </w:rPr>
-        <w:t>Livescoreboard</w:t>
-      </w:r>
-      <w:proofErr w:type="spellEnd"/>
+        <w:t xml:space="preserve"> This is  PTSS Livescoreboard</w:t>
+      </w:r>
       <w:r>
         <w:rPr>
           <w:noProof/>
@@ -4123,7 +3821,7 @@
 </file>
 
 <file path=word/styles.xml><?xml version="1.0" encoding="utf-8"?>
-<w:styles xmlns:mc="http://schemas.openxmlformats.org/markup-compatibility/2006" xmlns:r="http://schemas.openxmlformats.org/officeDocument/2006/relationships" xmlns:w="http://schemas.openxmlformats.org/wordprocessingml/2006/main" xmlns:w14="http://schemas.microsoft.com/office/word/2010/wordml" xmlns:w15="http://schemas.microsoft.com/office/word/2012/wordml" mc:Ignorable="w14 w15">
+<w:styles xmlns:mc="http://schemas.openxmlformats.org/markup-compatibility/2006" xmlns:r="http://schemas.openxmlformats.org/officeDocument/2006/relationships" xmlns:w="http://schemas.openxmlformats.org/wordprocessingml/2006/main" xmlns:w14="http://schemas.microsoft.com/office/word/2010/wordml" xmlns:w15="http://schemas.microsoft.com/office/word/2012/wordml" xmlns:w16se="http://schemas.microsoft.com/office/word/2015/wordml/symex" mc:Ignorable="w14 w15 w16se">
   <w:docDefaults>
     <w:rPrDefault>
       <w:rPr>
@@ -4831,7 +4529,7 @@
 </file>
 
 <file path=customXml/itemProps1.xml><?xml version="1.0" encoding="utf-8"?>
-<ds:datastoreItem xmlns:ds="http://schemas.openxmlformats.org/officeDocument/2006/customXml" ds:itemID="{047B7BB5-D16E-4ADF-879F-BC37DEFF414F}">
+<ds:datastoreItem xmlns:ds="http://schemas.openxmlformats.org/officeDocument/2006/customXml" ds:itemID="{BAD32B39-C188-48D1-8897-2F7FC66DBB32}">
   <ds:schemaRefs>
     <ds:schemaRef ds:uri="http://schemas.openxmlformats.org/officeDocument/2006/bibliography"/>
   </ds:schemaRefs>

</xml_diff>